<commit_message>
Some sprite fixes. :)
</commit_message>
<xml_diff>
--- a/_planning/Story.docx
+++ b/_planning/Story.docx
@@ -1,6 +1,6 @@
 
 <file path=word/document.xml><?xml version="1.0" encoding="utf-8"?>
-<w:document xmlns:ve="http://schemas.openxmlformats.org/markup-compatibility/2006" xmlns:o="urn:schemas-microsoft-com:office:office" xmlns:r="http://schemas.openxmlformats.org/officeDocument/2006/relationships" xmlns:m="http://schemas.openxmlformats.org/officeDocument/2006/math" xmlns:v="urn:schemas-microsoft-com:vml" xmlns:wp="http://schemas.openxmlformats.org/drawingml/2006/wordprocessingDrawing" xmlns:w10="urn:schemas-microsoft-com:office:word" xmlns:w="http://schemas.openxmlformats.org/wordprocessingml/2006/main" xmlns:wne="http://schemas.microsoft.com/office/word/2006/wordml">
+<w:document xmlns:wpc="http://schemas.microsoft.com/office/word/2010/wordprocessingCanvas" xmlns:mc="http://schemas.openxmlformats.org/markup-compatibility/2006" xmlns:o="urn:schemas-microsoft-com:office:office" xmlns:r="http://schemas.openxmlformats.org/officeDocument/2006/relationships" xmlns:m="http://schemas.openxmlformats.org/officeDocument/2006/math" xmlns:v="urn:schemas-microsoft-com:vml" xmlns:wp14="http://schemas.microsoft.com/office/word/2010/wordprocessingDrawing" xmlns:wp="http://schemas.openxmlformats.org/drawingml/2006/wordprocessingDrawing" xmlns:w10="urn:schemas-microsoft-com:office:word" xmlns:w="http://schemas.openxmlformats.org/wordprocessingml/2006/main" xmlns:w14="http://schemas.microsoft.com/office/word/2010/wordml" xmlns:wpg="http://schemas.microsoft.com/office/word/2010/wordprocessingGroup" xmlns:wpi="http://schemas.microsoft.com/office/word/2010/wordprocessingInk" xmlns:wne="http://schemas.microsoft.com/office/word/2006/wordml" xmlns:wps="http://schemas.microsoft.com/office/word/2010/wordprocessingShape" mc:Ignorable="w14 wp14">
   <w:body>
     <w:p>
       <w:pPr>
@@ -20,25 +20,274 @@
         <w:t xml:space="preserve">Once upon a time, </w:t>
       </w:r>
       <w:r>
-        <w:t xml:space="preserve">the Ivy League cooperated with one another and lived in peace and happiness. But one day, the legendary demon, </w:t>
-      </w:r>
-      <w:proofErr w:type="spellStart"/>
-      <w:r>
-        <w:t>Superbia</w:t>
-      </w:r>
-      <w:proofErr w:type="spellEnd"/>
-      <w:r>
-        <w:t>/</w:t>
-      </w:r>
-      <w:proofErr w:type="spellStart"/>
-      <w:r>
-        <w:t>Vanagloria</w:t>
+        <w:t>the Ivy League cooperated with one another and lived in peace and happiness. But one day, the legendary demon, Superbia</w:t>
+      </w:r>
+      <w:r>
+        <w:t>/Vanagloria</w:t>
+      </w:r>
+      <w:r>
+        <w:t xml:space="preserve">, threatened the balance between good and evil, and plunged the institutions into darkness. The Ivy League was plagued with countless monsters harvesting the souls of its members. However, there was hope. A woman ascended into power and had learned the transcendent arts needed to seal the darkness away. </w:t>
+      </w:r>
+    </w:p>
+    <w:p>
+      <w:pPr>
+        <w:spacing w:line="240" w:lineRule="auto"/>
+        <w:contextualSpacing/>
+      </w:pPr>
+      <w:r>
+        <w:t>Subsequently, in the year 201X,</w:t>
+      </w:r>
+      <w:r>
+        <w:t xml:space="preserve"> the darkness has returned. Only a select few have held potential in fighting back the darkness. Now they set out on an adventure to liberate Brown University from the darkness. They are the Perkinites.</w:t>
+      </w:r>
+    </w:p>
+    <w:p>
+      <w:pPr>
+        <w:spacing w:line="240" w:lineRule="auto"/>
+        <w:contextualSpacing/>
+      </w:pPr>
+    </w:p>
+    <w:p>
+      <w:pPr>
+        <w:spacing w:line="240" w:lineRule="auto"/>
+        <w:contextualSpacing/>
+      </w:pPr>
+      <w:r>
+        <w:t>Abridged Story 1:</w:t>
+      </w:r>
+    </w:p>
+    <w:p>
+      <w:pPr>
+        <w:spacing w:line="240" w:lineRule="auto"/>
+        <w:contextualSpacing/>
+      </w:pPr>
+      <w:r>
+        <w:t xml:space="preserve">Once upon a time, the Ivy League was living in peace. Then a demon made everything bad and called forth monsters. But then Ruth Simmons uses transcendent powers to seal the demon and the darkness away. As a result, she lost the transcendent powers. </w:t>
+      </w:r>
+    </w:p>
+    <w:p>
+      <w:pPr>
+        <w:spacing w:line="240" w:lineRule="auto"/>
+        <w:contextualSpacing/>
+      </w:pPr>
+      <w:r>
+        <w:t>Over time, the seal has weakened and now the demons are back again, corrupting various places in Brown. Now only the Perkinites can save Brown.</w:t>
+      </w:r>
+    </w:p>
+    <w:p>
+      <w:pPr>
+        <w:spacing w:line="240" w:lineRule="auto"/>
+        <w:contextualSpacing/>
+      </w:pPr>
+    </w:p>
+    <w:p>
+      <w:pPr>
+        <w:spacing w:line="240" w:lineRule="auto"/>
+        <w:contextualSpacing/>
+      </w:pPr>
+      <w:r>
+        <w:t>Stage 1 [Perkins] Summary:</w:t>
+      </w:r>
+    </w:p>
+    <w:p>
+      <w:pPr>
+        <w:spacing w:line="240" w:lineRule="auto"/>
+        <w:contextualSpacing/>
+      </w:pPr>
+      <w:r>
+        <w:t>Various Enemies:</w:t>
+      </w:r>
+    </w:p>
+    <w:p>
+      <w:pPr>
+        <w:pStyle w:val="ListParagraph"/>
+        <w:numPr>
+          <w:ilvl w:val="0"/>
+          <w:numId w:val="2"/>
+        </w:numPr>
+        <w:spacing w:line="240" w:lineRule="auto"/>
+      </w:pPr>
+      <w:r>
+        <w:t>Neutral</w:t>
+      </w:r>
+    </w:p>
+    <w:p>
+      <w:pPr>
+        <w:pStyle w:val="ListParagraph"/>
+        <w:numPr>
+          <w:ilvl w:val="1"/>
+          <w:numId w:val="2"/>
+        </w:numPr>
+        <w:spacing w:line="240" w:lineRule="auto"/>
+      </w:pPr>
+      <w:r>
+        <w:t>Drunk Guy</w:t>
+      </w:r>
+    </w:p>
+    <w:p>
+      <w:pPr>
+        <w:pStyle w:val="ListParagraph"/>
+        <w:numPr>
+          <w:ilvl w:val="2"/>
+          <w:numId w:val="2"/>
+        </w:numPr>
+        <w:spacing w:line="240" w:lineRule="auto"/>
+      </w:pPr>
+      <w:r>
+        <w:t>Pukes in a cone</w:t>
+      </w:r>
+      <w:r>
+        <w:t>/shoots several puke projectiles in random angles/directions</w:t>
       </w:r>
       <w:bookmarkStart w:id="0" w:name="_GoBack"/>
       <w:bookmarkEnd w:id="0"/>
-      <w:proofErr w:type="spellEnd"/>
-      <w:r>
-        <w:t xml:space="preserve">, threatened the balance between good and evil, and plunged the institutions into darkness. The Ivy League was plagued with countless monsters harvesting the souls of its members. However, there was hope. A woman ascended into power and had learned the transcendent arts needed to seal the darkness away. </w:t>
+    </w:p>
+    <w:p>
+      <w:pPr>
+        <w:pStyle w:val="ListParagraph"/>
+        <w:numPr>
+          <w:ilvl w:val="1"/>
+          <w:numId w:val="2"/>
+        </w:numPr>
+        <w:spacing w:line="240" w:lineRule="auto"/>
+      </w:pPr>
+      <w:r>
+        <w:t>Problem Set</w:t>
+      </w:r>
+    </w:p>
+    <w:p>
+      <w:pPr>
+        <w:pStyle w:val="ListParagraph"/>
+        <w:numPr>
+          <w:ilvl w:val="2"/>
+          <w:numId w:val="2"/>
+        </w:numPr>
+        <w:spacing w:line="240" w:lineRule="auto"/>
+      </w:pPr>
+      <w:r>
+        <w:t xml:space="preserve">Sends a </w:t>
+      </w:r>
+      <w:r>
+        <w:t>medium</w:t>
+      </w:r>
+      <w:r>
+        <w:t>-range barrage of text</w:t>
+      </w:r>
+      <w:r>
+        <w:t xml:space="preserve"> (numbers)</w:t>
+      </w:r>
+    </w:p>
+    <w:p>
+      <w:pPr>
+        <w:pStyle w:val="ListParagraph"/>
+        <w:numPr>
+          <w:ilvl w:val="1"/>
+          <w:numId w:val="2"/>
+        </w:numPr>
+        <w:spacing w:line="240" w:lineRule="auto"/>
+      </w:pPr>
+      <w:r>
+        <w:t>Essay</w:t>
+      </w:r>
+    </w:p>
+    <w:p>
+      <w:pPr>
+        <w:pStyle w:val="ListParagraph"/>
+        <w:numPr>
+          <w:ilvl w:val="2"/>
+          <w:numId w:val="2"/>
+        </w:numPr>
+        <w:spacing w:line="240" w:lineRule="auto"/>
+      </w:pPr>
+      <w:r>
+        <w:t>Sends a short range-barrage</w:t>
+      </w:r>
+      <w:r>
+        <w:t xml:space="preserve"> of text, slowing</w:t>
+      </w:r>
+      <w:r>
+        <w:t xml:space="preserve"> Perkinites</w:t>
+      </w:r>
+    </w:p>
+    <w:p>
+      <w:pPr>
+        <w:pStyle w:val="ListParagraph"/>
+        <w:numPr>
+          <w:ilvl w:val="0"/>
+          <w:numId w:val="2"/>
+        </w:numPr>
+        <w:spacing w:line="240" w:lineRule="auto"/>
+      </w:pPr>
+      <w:r>
+        <w:t>Sin</w:t>
+      </w:r>
+    </w:p>
+    <w:p>
+      <w:pPr>
+        <w:pStyle w:val="ListParagraph"/>
+        <w:numPr>
+          <w:ilvl w:val="1"/>
+          <w:numId w:val="2"/>
+        </w:numPr>
+        <w:spacing w:line="240" w:lineRule="auto"/>
+      </w:pPr>
+      <w:r>
+        <w:t>DHC</w:t>
+      </w:r>
+      <w:r>
+        <w:t xml:space="preserve"> Spark</w:t>
+      </w:r>
+    </w:p>
+    <w:p>
+      <w:pPr>
+        <w:pStyle w:val="ListParagraph"/>
+        <w:numPr>
+          <w:ilvl w:val="2"/>
+          <w:numId w:val="2"/>
+        </w:numPr>
+        <w:spacing w:line="240" w:lineRule="auto"/>
+      </w:pPr>
+      <w:r>
+        <w:t xml:space="preserve">Sends out a temporary homing dark blast </w:t>
+      </w:r>
+    </w:p>
+    <w:p>
+      <w:pPr>
+        <w:pStyle w:val="ListParagraph"/>
+        <w:numPr>
+          <w:ilvl w:val="1"/>
+          <w:numId w:val="2"/>
+        </w:numPr>
+        <w:spacing w:line="240" w:lineRule="auto"/>
+      </w:pPr>
+      <w:r>
+        <w:t>Perkinite Shade</w:t>
+      </w:r>
+    </w:p>
+    <w:p>
+      <w:pPr>
+        <w:pStyle w:val="ListParagraph"/>
+        <w:numPr>
+          <w:ilvl w:val="2"/>
+          <w:numId w:val="2"/>
+        </w:numPr>
+        <w:spacing w:line="240" w:lineRule="auto"/>
+      </w:pPr>
+      <w:r>
+        <w:t>Slashes a nearby enemy</w:t>
+      </w:r>
+    </w:p>
+    <w:p>
+      <w:pPr>
+        <w:pStyle w:val="ListParagraph"/>
+        <w:numPr>
+          <w:ilvl w:val="1"/>
+          <w:numId w:val="2"/>
+        </w:numPr>
+        <w:spacing w:line="240" w:lineRule="auto"/>
+      </w:pPr>
+      <w:r>
+        <w:t>Ira</w:t>
       </w:r>
     </w:p>
     <w:p>
@@ -47,288 +296,6 @@
         <w:contextualSpacing/>
       </w:pPr>
       <w:r>
-        <w:t>Subsequently, in the year 201X,</w:t>
-      </w:r>
-      <w:r>
-        <w:t xml:space="preserve"> the darkness has returned. Only a select few have held potential in fighting back the darkness. Now they set out on an adventure to liberate Brown University from the darkness. They are the </w:t>
-      </w:r>
-      <w:proofErr w:type="spellStart"/>
-      <w:r>
-        <w:t>Perkinites</w:t>
-      </w:r>
-      <w:proofErr w:type="spellEnd"/>
-      <w:r>
-        <w:t>.</w:t>
-      </w:r>
-    </w:p>
-    <w:p>
-      <w:pPr>
-        <w:spacing w:line="240" w:lineRule="auto"/>
-        <w:contextualSpacing/>
-      </w:pPr>
-    </w:p>
-    <w:p>
-      <w:pPr>
-        <w:spacing w:line="240" w:lineRule="auto"/>
-        <w:contextualSpacing/>
-      </w:pPr>
-      <w:r>
-        <w:t>Abridged Story 1:</w:t>
-      </w:r>
-    </w:p>
-    <w:p>
-      <w:pPr>
-        <w:spacing w:line="240" w:lineRule="auto"/>
-        <w:contextualSpacing/>
-      </w:pPr>
-      <w:r>
-        <w:t xml:space="preserve">Once upon a time, the Ivy League was living in peace. Then a demon made everything bad and called forth monsters. But then Ruth Simmons uses transcendent powers to seal the demon and the darkness away. As a result, she lost the transcendent powers. </w:t>
-      </w:r>
-    </w:p>
-    <w:p>
-      <w:pPr>
-        <w:spacing w:line="240" w:lineRule="auto"/>
-        <w:contextualSpacing/>
-      </w:pPr>
-      <w:r>
-        <w:t xml:space="preserve">Over time, the seal has weakened and now the demons are back again, corrupting various places in Brown. Now only the </w:t>
-      </w:r>
-      <w:proofErr w:type="spellStart"/>
-      <w:r>
-        <w:t>Perkinites</w:t>
-      </w:r>
-      <w:proofErr w:type="spellEnd"/>
-      <w:r>
-        <w:t xml:space="preserve"> can save Brown.</w:t>
-      </w:r>
-    </w:p>
-    <w:p>
-      <w:pPr>
-        <w:spacing w:line="240" w:lineRule="auto"/>
-        <w:contextualSpacing/>
-      </w:pPr>
-    </w:p>
-    <w:p>
-      <w:pPr>
-        <w:spacing w:line="240" w:lineRule="auto"/>
-        <w:contextualSpacing/>
-      </w:pPr>
-      <w:r>
-        <w:t>Stage 1 [Perkins] Summary:</w:t>
-      </w:r>
-    </w:p>
-    <w:p>
-      <w:pPr>
-        <w:spacing w:line="240" w:lineRule="auto"/>
-        <w:contextualSpacing/>
-      </w:pPr>
-      <w:r>
-        <w:t>Various Enemies:</w:t>
-      </w:r>
-    </w:p>
-    <w:p>
-      <w:pPr>
-        <w:pStyle w:val="ListParagraph"/>
-        <w:numPr>
-          <w:ilvl w:val="0"/>
-          <w:numId w:val="2"/>
-        </w:numPr>
-        <w:spacing w:line="240" w:lineRule="auto"/>
-      </w:pPr>
-      <w:r>
-        <w:t>Neutral</w:t>
-      </w:r>
-    </w:p>
-    <w:p>
-      <w:pPr>
-        <w:pStyle w:val="ListParagraph"/>
-        <w:numPr>
-          <w:ilvl w:val="1"/>
-          <w:numId w:val="2"/>
-        </w:numPr>
-        <w:spacing w:line="240" w:lineRule="auto"/>
-      </w:pPr>
-      <w:r>
-        <w:t>Drunk Guy</w:t>
-      </w:r>
-    </w:p>
-    <w:p>
-      <w:pPr>
-        <w:pStyle w:val="ListParagraph"/>
-        <w:numPr>
-          <w:ilvl w:val="2"/>
-          <w:numId w:val="2"/>
-        </w:numPr>
-        <w:spacing w:line="240" w:lineRule="auto"/>
-      </w:pPr>
-      <w:r>
-        <w:t>Pukes in a cone</w:t>
-      </w:r>
-    </w:p>
-    <w:p>
-      <w:pPr>
-        <w:pStyle w:val="ListParagraph"/>
-        <w:numPr>
-          <w:ilvl w:val="1"/>
-          <w:numId w:val="2"/>
-        </w:numPr>
-        <w:spacing w:line="240" w:lineRule="auto"/>
-      </w:pPr>
-      <w:r>
-        <w:t>Problem Set</w:t>
-      </w:r>
-    </w:p>
-    <w:p>
-      <w:pPr>
-        <w:pStyle w:val="ListParagraph"/>
-        <w:numPr>
-          <w:ilvl w:val="2"/>
-          <w:numId w:val="2"/>
-        </w:numPr>
-        <w:spacing w:line="240" w:lineRule="auto"/>
-      </w:pPr>
-      <w:r>
-        <w:t xml:space="preserve">Sends a </w:t>
-      </w:r>
-      <w:r>
-        <w:t>medium</w:t>
-      </w:r>
-      <w:r>
-        <w:t>-range barrage of text</w:t>
-      </w:r>
-      <w:r>
-        <w:t xml:space="preserve"> (numbers)</w:t>
-      </w:r>
-    </w:p>
-    <w:p>
-      <w:pPr>
-        <w:pStyle w:val="ListParagraph"/>
-        <w:numPr>
-          <w:ilvl w:val="1"/>
-          <w:numId w:val="2"/>
-        </w:numPr>
-        <w:spacing w:line="240" w:lineRule="auto"/>
-      </w:pPr>
-      <w:r>
-        <w:t>Essay</w:t>
-      </w:r>
-    </w:p>
-    <w:p>
-      <w:pPr>
-        <w:pStyle w:val="ListParagraph"/>
-        <w:numPr>
-          <w:ilvl w:val="2"/>
-          <w:numId w:val="2"/>
-        </w:numPr>
-        <w:spacing w:line="240" w:lineRule="auto"/>
-      </w:pPr>
-      <w:r>
-        <w:t>Sends a short range-barrage</w:t>
-      </w:r>
-      <w:r>
-        <w:t xml:space="preserve"> of text, slowing</w:t>
-      </w:r>
-      <w:r>
-        <w:t xml:space="preserve"> </w:t>
-      </w:r>
-      <w:proofErr w:type="spellStart"/>
-      <w:r>
-        <w:t>Perkinites</w:t>
-      </w:r>
-      <w:proofErr w:type="spellEnd"/>
-    </w:p>
-    <w:p>
-      <w:pPr>
-        <w:pStyle w:val="ListParagraph"/>
-        <w:numPr>
-          <w:ilvl w:val="0"/>
-          <w:numId w:val="2"/>
-        </w:numPr>
-        <w:spacing w:line="240" w:lineRule="auto"/>
-      </w:pPr>
-      <w:r>
-        <w:t>Sin</w:t>
-      </w:r>
-    </w:p>
-    <w:p>
-      <w:pPr>
-        <w:pStyle w:val="ListParagraph"/>
-        <w:numPr>
-          <w:ilvl w:val="1"/>
-          <w:numId w:val="2"/>
-        </w:numPr>
-        <w:spacing w:line="240" w:lineRule="auto"/>
-      </w:pPr>
-      <w:r>
-        <w:t>DHC</w:t>
-      </w:r>
-      <w:r>
-        <w:t xml:space="preserve"> Spark</w:t>
-      </w:r>
-    </w:p>
-    <w:p>
-      <w:pPr>
-        <w:pStyle w:val="ListParagraph"/>
-        <w:numPr>
-          <w:ilvl w:val="2"/>
-          <w:numId w:val="2"/>
-        </w:numPr>
-        <w:spacing w:line="240" w:lineRule="auto"/>
-      </w:pPr>
-      <w:r>
-        <w:t xml:space="preserve">Sends out a temporary homing dark blast </w:t>
-      </w:r>
-    </w:p>
-    <w:p>
-      <w:pPr>
-        <w:pStyle w:val="ListParagraph"/>
-        <w:numPr>
-          <w:ilvl w:val="1"/>
-          <w:numId w:val="2"/>
-        </w:numPr>
-        <w:spacing w:line="240" w:lineRule="auto"/>
-      </w:pPr>
-      <w:proofErr w:type="spellStart"/>
-      <w:r>
-        <w:t>Perkinite</w:t>
-      </w:r>
-      <w:proofErr w:type="spellEnd"/>
-      <w:r>
-        <w:t xml:space="preserve"> Shade</w:t>
-      </w:r>
-    </w:p>
-    <w:p>
-      <w:pPr>
-        <w:pStyle w:val="ListParagraph"/>
-        <w:numPr>
-          <w:ilvl w:val="2"/>
-          <w:numId w:val="2"/>
-        </w:numPr>
-        <w:spacing w:line="240" w:lineRule="auto"/>
-      </w:pPr>
-      <w:r>
-        <w:t>Slashes a nearby enemy</w:t>
-      </w:r>
-    </w:p>
-    <w:p>
-      <w:pPr>
-        <w:pStyle w:val="ListParagraph"/>
-        <w:numPr>
-          <w:ilvl w:val="1"/>
-          <w:numId w:val="2"/>
-        </w:numPr>
-        <w:spacing w:line="240" w:lineRule="auto"/>
-      </w:pPr>
-      <w:r>
-        <w:t>Ira</w:t>
-      </w:r>
-    </w:p>
-    <w:p>
-      <w:pPr>
-        <w:spacing w:line="240" w:lineRule="auto"/>
-        <w:contextualSpacing/>
-      </w:pPr>
-      <w:r>
         <w:t>Various Items:</w:t>
       </w:r>
     </w:p>
@@ -367,11 +334,9 @@
         </w:numPr>
         <w:spacing w:line="240" w:lineRule="auto"/>
       </w:pPr>
-      <w:proofErr w:type="spellStart"/>
       <w:r>
         <w:t>Equippable</w:t>
       </w:r>
-      <w:proofErr w:type="spellEnd"/>
     </w:p>
     <w:p>
       <w:pPr>
@@ -408,11 +373,9 @@
         </w:numPr>
         <w:spacing w:line="240" w:lineRule="auto"/>
       </w:pPr>
-      <w:proofErr w:type="spellStart"/>
       <w:r>
         <w:t>Shadowgazer</w:t>
       </w:r>
-      <w:proofErr w:type="spellEnd"/>
     </w:p>
     <w:p>
       <w:pPr>
@@ -706,15 +669,7 @@
         <w:spacing w:line="240" w:lineRule="auto"/>
       </w:pPr>
       <w:r>
-        <w:t xml:space="preserve">Rolls into </w:t>
-      </w:r>
-      <w:proofErr w:type="spellStart"/>
-      <w:r>
-        <w:t>Perkinites</w:t>
-      </w:r>
-      <w:proofErr w:type="spellEnd"/>
-      <w:r>
-        <w:t>, knocking them back</w:t>
+        <w:t>Rolls into Perkinites, knocking them back</w:t>
       </w:r>
     </w:p>
     <w:p>
@@ -827,13 +782,8 @@
         <w:t>Creates an AOE attack of dark water</w:t>
       </w:r>
       <w:r>
-        <w:t xml:space="preserve">, slowing </w:t>
-      </w:r>
-      <w:proofErr w:type="spellStart"/>
-      <w:r>
-        <w:t>Perkinites</w:t>
-      </w:r>
-      <w:proofErr w:type="spellEnd"/>
+        <w:t>, slowing Perkinites</w:t>
+      </w:r>
     </w:p>
     <w:p>
       <w:pPr>
@@ -858,13 +808,8 @@
         <w:spacing w:line="240" w:lineRule="auto"/>
       </w:pPr>
       <w:r>
-        <w:t xml:space="preserve">Stuns a </w:t>
-      </w:r>
-      <w:proofErr w:type="spellStart"/>
-      <w:r>
-        <w:t>Perkinite</w:t>
-      </w:r>
-      <w:proofErr w:type="spellEnd"/>
+        <w:t>Stuns a Perkinite</w:t>
+      </w:r>
       <w:r>
         <w:t xml:space="preserve"> and knocks them back</w:t>
       </w:r>
@@ -878,19 +823,12 @@
         </w:numPr>
         <w:spacing w:line="240" w:lineRule="auto"/>
       </w:pPr>
-      <w:proofErr w:type="spellStart"/>
       <w:r>
         <w:t>Acedia</w:t>
       </w:r>
-      <w:proofErr w:type="spellEnd"/>
-      <w:r>
-        <w:t>/</w:t>
-      </w:r>
-      <w:proofErr w:type="spellStart"/>
-      <w:r>
-        <w:t>Socordia</w:t>
-      </w:r>
-      <w:proofErr w:type="spellEnd"/>
+      <w:r>
+        <w:t>/Socordia</w:t>
+      </w:r>
     </w:p>
     <w:p>
       <w:pPr>
@@ -937,15 +875,7 @@
         <w:spacing w:line="240" w:lineRule="auto"/>
       </w:pPr>
       <w:r>
-        <w:t xml:space="preserve">Chicken </w:t>
-      </w:r>
-      <w:proofErr w:type="spellStart"/>
-      <w:r>
-        <w:t>Carb</w:t>
-      </w:r>
-      <w:proofErr w:type="spellEnd"/>
-      <w:r>
-        <w:t xml:space="preserve"> With</w:t>
+        <w:t>Chicken Carb With</w:t>
       </w:r>
     </w:p>
     <w:p>
@@ -970,11 +900,9 @@
         </w:numPr>
         <w:spacing w:line="240" w:lineRule="auto"/>
       </w:pPr>
-      <w:proofErr w:type="spellStart"/>
       <w:r>
         <w:t>Equippable</w:t>
       </w:r>
-      <w:proofErr w:type="spellEnd"/>
     </w:p>
     <w:p>
       <w:pPr>
@@ -1015,13 +943,8 @@
         <w:t>Quest item</w:t>
       </w:r>
       <w:r>
-        <w:t xml:space="preserve"> – deliver to </w:t>
-      </w:r>
-      <w:proofErr w:type="spellStart"/>
-      <w:r>
-        <w:t>trenchcoat</w:t>
-      </w:r>
-      <w:proofErr w:type="spellEnd"/>
+        <w:t xml:space="preserve"> – deliver to trenchcoat</w:t>
+      </w:r>
     </w:p>
     <w:p>
       <w:pPr>
@@ -1097,15 +1020,7 @@
         <w:spacing w:line="240" w:lineRule="auto"/>
       </w:pPr>
       <w:r>
-        <w:t xml:space="preserve">In the street with Wings n’ Things, </w:t>
-      </w:r>
-      <w:proofErr w:type="gramStart"/>
-      <w:r>
-        <w:t>watch</w:t>
-      </w:r>
-      <w:proofErr w:type="gramEnd"/>
-      <w:r>
-        <w:t xml:space="preserve"> out for cars, which will run over you</w:t>
+        <w:t>In the street with Wings n’ Things, watch out for cars, which will run over you</w:t>
       </w:r>
       <w:r>
         <w:t xml:space="preserve">. </w:t>
@@ -1169,23 +1084,7 @@
         <w:spacing w:line="240" w:lineRule="auto"/>
       </w:pPr>
       <w:r>
-        <w:t xml:space="preserve">See the person in the </w:t>
-      </w:r>
-      <w:proofErr w:type="spellStart"/>
-      <w:r>
-        <w:t>trenchcoat</w:t>
-      </w:r>
-      <w:proofErr w:type="spellEnd"/>
-      <w:r>
-        <w:t xml:space="preserve">, who asks if you can get him a special item. He’ll give you enough </w:t>
-      </w:r>
-      <w:proofErr w:type="spellStart"/>
-      <w:r>
-        <w:t>Flexpoints</w:t>
-      </w:r>
-      <w:proofErr w:type="spellEnd"/>
-      <w:r>
-        <w:t xml:space="preserve"> for it.</w:t>
+        <w:t>See the person in the trenchcoat, who asks if you can get him a special item. He’ll give you enough Flexpoints for it.</w:t>
       </w:r>
     </w:p>
     <w:p>
@@ -1224,41 +1123,23 @@
         <w:spacing w:line="240" w:lineRule="auto"/>
       </w:pPr>
       <w:r>
-        <w:t xml:space="preserve">Boss: </w:t>
-      </w:r>
-      <w:proofErr w:type="spellStart"/>
-      <w:r>
-        <w:t>Acedia</w:t>
-      </w:r>
-      <w:proofErr w:type="spellEnd"/>
-      <w:r>
-        <w:t>/</w:t>
-      </w:r>
-      <w:proofErr w:type="spellStart"/>
-      <w:r>
-        <w:t>Socordia</w:t>
-      </w:r>
-      <w:proofErr w:type="spellEnd"/>
-    </w:p>
-    <w:p>
-      <w:pPr>
-        <w:pStyle w:val="ListParagraph"/>
-        <w:numPr>
-          <w:ilvl w:val="0"/>
-          <w:numId w:val="1"/>
-        </w:numPr>
-        <w:spacing w:line="240" w:lineRule="auto"/>
-      </w:pPr>
-      <w:r>
-        <w:t xml:space="preserve">Go back to the man in the </w:t>
-      </w:r>
-      <w:proofErr w:type="spellStart"/>
-      <w:r>
-        <w:t>trenchcoat</w:t>
-      </w:r>
-      <w:proofErr w:type="spellEnd"/>
-      <w:r>
-        <w:t>. He’ll fade away for now.</w:t>
+        <w:t>Boss: Acedia</w:t>
+      </w:r>
+      <w:r>
+        <w:t>/Socordia</w:t>
+      </w:r>
+    </w:p>
+    <w:p>
+      <w:pPr>
+        <w:pStyle w:val="ListParagraph"/>
+        <w:numPr>
+          <w:ilvl w:val="0"/>
+          <w:numId w:val="1"/>
+        </w:numPr>
+        <w:spacing w:line="240" w:lineRule="auto"/>
+      </w:pPr>
+      <w:r>
+        <w:t>Go back to the man in the trenchcoat. He’ll fade away for now.</w:t>
       </w:r>
     </w:p>
     <w:p>
@@ -1360,15 +1241,7 @@
         <w:spacing w:line="240" w:lineRule="auto"/>
       </w:pPr>
       <w:r>
-        <w:t xml:space="preserve">Chases </w:t>
-      </w:r>
-      <w:proofErr w:type="spellStart"/>
-      <w:r>
-        <w:t>Perkinites</w:t>
-      </w:r>
-      <w:proofErr w:type="spellEnd"/>
-      <w:r>
-        <w:t xml:space="preserve"> and attacks</w:t>
+        <w:t>Chases Perkinites and attacks</w:t>
       </w:r>
       <w:r>
         <w:t>/dashes</w:t>
@@ -1400,13 +1273,8 @@
         <w:spacing w:line="240" w:lineRule="auto"/>
       </w:pPr>
       <w:r>
-        <w:t xml:space="preserve">Spins toward </w:t>
-      </w:r>
-      <w:proofErr w:type="spellStart"/>
-      <w:r>
-        <w:t>Perkinites</w:t>
-      </w:r>
-      <w:proofErr w:type="spellEnd"/>
+        <w:t>Spins toward Perkinites</w:t>
+      </w:r>
     </w:p>
     <w:p>
       <w:pPr>
@@ -1512,28 +1380,21 @@
         <w:spacing w:line="240" w:lineRule="auto"/>
       </w:pPr>
       <w:r>
-        <w:t xml:space="preserve">Slashes a </w:t>
-      </w:r>
-      <w:proofErr w:type="spellStart"/>
-      <w:r>
-        <w:t>Perkinite</w:t>
-      </w:r>
-      <w:proofErr w:type="spellEnd"/>
-    </w:p>
-    <w:p>
-      <w:pPr>
-        <w:pStyle w:val="ListParagraph"/>
-        <w:numPr>
-          <w:ilvl w:val="1"/>
-          <w:numId w:val="2"/>
-        </w:numPr>
-        <w:spacing w:line="240" w:lineRule="auto"/>
-      </w:pPr>
-      <w:proofErr w:type="spellStart"/>
+        <w:t>Slashes a Perkinite</w:t>
+      </w:r>
+    </w:p>
+    <w:p>
+      <w:pPr>
+        <w:pStyle w:val="ListParagraph"/>
+        <w:numPr>
+          <w:ilvl w:val="1"/>
+          <w:numId w:val="2"/>
+        </w:numPr>
+        <w:spacing w:line="240" w:lineRule="auto"/>
+      </w:pPr>
       <w:r>
         <w:t>Gula</w:t>
       </w:r>
-      <w:proofErr w:type="spellEnd"/>
     </w:p>
     <w:p>
       <w:pPr>
@@ -1593,31 +1454,21 @@
         <w:spacing w:line="240" w:lineRule="auto"/>
       </w:pPr>
       <w:r>
-        <w:t xml:space="preserve">Heals both </w:t>
-      </w:r>
-      <w:proofErr w:type="spellStart"/>
-      <w:r>
-        <w:t>Perkinites</w:t>
-      </w:r>
-      <w:proofErr w:type="spellEnd"/>
-      <w:r>
-        <w:t>, but causes Slow for 3 seconds.</w:t>
-      </w:r>
-    </w:p>
-    <w:p>
-      <w:pPr>
-        <w:pStyle w:val="ListParagraph"/>
-        <w:numPr>
-          <w:ilvl w:val="0"/>
-          <w:numId w:val="3"/>
-        </w:numPr>
-        <w:spacing w:line="240" w:lineRule="auto"/>
-      </w:pPr>
-      <w:proofErr w:type="spellStart"/>
+        <w:t>Heals both Perkinites, but causes Slow for 3 seconds.</w:t>
+      </w:r>
+    </w:p>
+    <w:p>
+      <w:pPr>
+        <w:pStyle w:val="ListParagraph"/>
+        <w:numPr>
+          <w:ilvl w:val="0"/>
+          <w:numId w:val="3"/>
+        </w:numPr>
+        <w:spacing w:line="240" w:lineRule="auto"/>
+      </w:pPr>
       <w:r>
         <w:t>Equippable</w:t>
       </w:r>
-      <w:proofErr w:type="spellEnd"/>
     </w:p>
     <w:p>
       <w:pPr>
@@ -1761,15 +1612,7 @@
         <w:spacing w:line="240" w:lineRule="auto"/>
       </w:pPr>
       <w:r>
-        <w:t xml:space="preserve">The back cave is sealed off by a dark barrier. Entering the serving lines will transport the </w:t>
-      </w:r>
-      <w:proofErr w:type="spellStart"/>
-      <w:r>
-        <w:t>Perkinites</w:t>
-      </w:r>
-      <w:proofErr w:type="spellEnd"/>
-      <w:r>
-        <w:t xml:space="preserve"> into a different dimension.</w:t>
+        <w:t>The back cave is sealed off by a dark barrier. Entering the serving lines will transport the Perkinites into a different dimension.</w:t>
       </w:r>
     </w:p>
     <w:p>
@@ -1834,13 +1677,8 @@
         <w:spacing w:line="240" w:lineRule="auto"/>
       </w:pPr>
       <w:r>
-        <w:t xml:space="preserve">Boss: </w:t>
-      </w:r>
-      <w:proofErr w:type="spellStart"/>
-      <w:r>
-        <w:t>Gula</w:t>
-      </w:r>
-      <w:proofErr w:type="spellEnd"/>
+        <w:t>Boss: Gula</w:t>
+      </w:r>
     </w:p>
     <w:p>
       <w:pPr>
@@ -1848,15 +1686,7 @@
         <w:contextualSpacing/>
       </w:pPr>
       <w:r>
-        <w:t xml:space="preserve">Stage 4 [CIT] </w:t>
-      </w:r>
-      <w:proofErr w:type="gramStart"/>
-      <w:r>
-        <w:t>Summary</w:t>
-      </w:r>
-      <w:proofErr w:type="gramEnd"/>
-      <w:r>
-        <w:t>:</w:t>
+        <w:t>Stage 4 [CIT] Summary:</w:t>
       </w:r>
     </w:p>
     <w:p>
@@ -2017,28 +1847,21 @@
         <w:spacing w:line="240" w:lineRule="auto"/>
       </w:pPr>
       <w:r>
-        <w:t xml:space="preserve">Slashes a </w:t>
-      </w:r>
-      <w:proofErr w:type="spellStart"/>
-      <w:r>
-        <w:t>Perkinite</w:t>
-      </w:r>
-      <w:proofErr w:type="spellEnd"/>
-    </w:p>
-    <w:p>
-      <w:pPr>
-        <w:pStyle w:val="ListParagraph"/>
-        <w:numPr>
-          <w:ilvl w:val="1"/>
-          <w:numId w:val="2"/>
-        </w:numPr>
-        <w:spacing w:line="240" w:lineRule="auto"/>
-      </w:pPr>
-      <w:proofErr w:type="spellStart"/>
+        <w:t>Slashes a Perkinite</w:t>
+      </w:r>
+    </w:p>
+    <w:p>
+      <w:pPr>
+        <w:pStyle w:val="ListParagraph"/>
+        <w:numPr>
+          <w:ilvl w:val="1"/>
+          <w:numId w:val="2"/>
+        </w:numPr>
+        <w:spacing w:line="240" w:lineRule="auto"/>
+      </w:pPr>
       <w:r>
         <w:t>Luxuria</w:t>
       </w:r>
-      <w:proofErr w:type="spellEnd"/>
     </w:p>
     <w:p>
       <w:pPr>
@@ -2071,11 +1894,9 @@
         </w:numPr>
         <w:spacing w:line="240" w:lineRule="auto"/>
       </w:pPr>
-      <w:proofErr w:type="spellStart"/>
       <w:r>
         <w:t>Equippable</w:t>
       </w:r>
-      <w:proofErr w:type="spellEnd"/>
     </w:p>
     <w:p>
       <w:pPr>
@@ -2167,15 +1988,7 @@
       </w:pPr>
       <w:r>
         <w:lastRenderedPageBreak/>
-        <w:t xml:space="preserve">Boss: </w:t>
-      </w:r>
-      <w:proofErr w:type="spellStart"/>
-      <w:r>
-        <w:t>Gula</w:t>
-      </w:r>
-      <w:proofErr w:type="spellEnd"/>
-      <w:r>
-        <w:t xml:space="preserve"> </w:t>
+        <w:t xml:space="preserve">Boss: Gula </w:t>
       </w:r>
     </w:p>
     <w:p>
@@ -2199,7 +2012,7 @@
 </file>
 
 <file path=word/numbering.xml><?xml version="1.0" encoding="utf-8"?>
-<w:numbering xmlns:ve="http://schemas.openxmlformats.org/markup-compatibility/2006" xmlns:o="urn:schemas-microsoft-com:office:office" xmlns:r="http://schemas.openxmlformats.org/officeDocument/2006/relationships" xmlns:m="http://schemas.openxmlformats.org/officeDocument/2006/math" xmlns:v="urn:schemas-microsoft-com:vml" xmlns:wp="http://schemas.openxmlformats.org/drawingml/2006/wordprocessingDrawing" xmlns:w10="urn:schemas-microsoft-com:office:word" xmlns:w="http://schemas.openxmlformats.org/wordprocessingml/2006/main" xmlns:wne="http://schemas.microsoft.com/office/word/2006/wordml">
+<w:numbering xmlns:wpc="http://schemas.microsoft.com/office/word/2010/wordprocessingCanvas" xmlns:mc="http://schemas.openxmlformats.org/markup-compatibility/2006" xmlns:o="urn:schemas-microsoft-com:office:office" xmlns:r="http://schemas.openxmlformats.org/officeDocument/2006/relationships" xmlns:m="http://schemas.openxmlformats.org/officeDocument/2006/math" xmlns:v="urn:schemas-microsoft-com:vml" xmlns:wp14="http://schemas.microsoft.com/office/word/2010/wordprocessingDrawing" xmlns:wp="http://schemas.openxmlformats.org/drawingml/2006/wordprocessingDrawing" xmlns:w10="urn:schemas-microsoft-com:office:word" xmlns:w="http://schemas.openxmlformats.org/wordprocessingml/2006/main" xmlns:w14="http://schemas.microsoft.com/office/word/2010/wordml" xmlns:wpg="http://schemas.microsoft.com/office/word/2010/wordprocessingGroup" xmlns:wpi="http://schemas.microsoft.com/office/word/2010/wordprocessingInk" xmlns:wne="http://schemas.microsoft.com/office/word/2006/wordml" xmlns:wps="http://schemas.microsoft.com/office/word/2010/wordprocessingShape" mc:Ignorable="w14 wp14">
   <w:abstractNum w:abstractNumId="0">
     <w:nsid w:val="0B4748C4"/>
     <w:multiLevelType w:val="hybridMultilevel"/>
@@ -2552,7 +2365,7 @@
 </file>
 
 <file path=word/styles.xml><?xml version="1.0" encoding="utf-8"?>
-<w:styles xmlns:r="http://schemas.openxmlformats.org/officeDocument/2006/relationships" xmlns:w="http://schemas.openxmlformats.org/wordprocessingml/2006/main">
+<w:styles xmlns:mc="http://schemas.openxmlformats.org/markup-compatibility/2006" xmlns:r="http://schemas.openxmlformats.org/officeDocument/2006/relationships" xmlns:w="http://schemas.openxmlformats.org/wordprocessingml/2006/main" xmlns:w14="http://schemas.microsoft.com/office/word/2010/wordml" mc:Ignorable="w14">
   <w:docDefaults>
     <w:rPrDefault>
       <w:rPr>
@@ -2723,7 +2536,6 @@
     <w:uiPriority w:val="99"/>
     <w:semiHidden/>
     <w:unhideWhenUsed/>
-    <w:qFormat/>
     <w:tblPr>
       <w:tblInd w:w="0" w:type="dxa"/>
       <w:tblCellMar>

</xml_diff>